<commit_message>
Final-Video Edited Again :@
</commit_message>
<xml_diff>
--- a/Final-Video-Script.docx
+++ b/Final-Video-Script.docx
@@ -158,37 +158,21 @@
         <w:rPr>
           <w:i/>
         </w:rPr>
-        <w:t xml:space="preserve">The name </w:t>
-      </w:r>
-      <w:r>
-        <w:rPr>
-          <w:i/>
-        </w:rPr>
-        <w:t>o</w:t>
-      </w:r>
-      <w:r>
-        <w:rPr>
-          <w:i/>
-        </w:rPr>
-        <w:t xml:space="preserve">f the medicine </w:t>
-      </w:r>
-      <w:r>
-        <w:rPr>
-          <w:i/>
-        </w:rPr>
-        <w:t xml:space="preserve">you need to take </w:t>
-      </w:r>
-      <w:r>
-        <w:rPr>
-          <w:i/>
-        </w:rPr>
-        <w:t xml:space="preserve">is </w:t>
-      </w:r>
-      <w:r>
-        <w:rPr>
-          <w:i/>
-        </w:rPr>
-        <w:t>Zithromax</w:t>
+        <w:t>You need to take</w:t>
+      </w:r>
+      <w:r>
+        <w:rPr>
+          <w:i/>
+        </w:rPr>
+        <w:t xml:space="preserve"> your full course </w:t>
+      </w:r>
+      <w:bookmarkStart w:id="0" w:name="_GoBack"/>
+      <w:bookmarkEnd w:id="0"/>
+      <w:r>
+        <w:rPr>
+          <w:i/>
+        </w:rPr>
+        <w:t>antibiotics</w:t>
       </w:r>
       <w:r>
         <w:rPr>
@@ -217,7 +201,10 @@
         <w:t xml:space="preserve">. </w:t>
       </w:r>
       <w:r>
-        <w:t>How much is the dosage</w:t>
+        <w:t>What</w:t>
+      </w:r>
+      <w:r>
+        <w:t xml:space="preserve"> is the dosage</w:t>
       </w:r>
       <w:r>
         <w:t xml:space="preserve"> per day</w:t>
@@ -225,6 +212,9 @@
       <w:r>
         <w:t>?</w:t>
       </w:r>
+      <w:r>
+        <w:t xml:space="preserve"> [Dosage shows in patient view]</w:t>
+      </w:r>
     </w:p>
     <w:p>
       <w:pPr>
@@ -343,6 +333,32 @@
         </w:rPr>
         <w:t>And no alcohol should be consumed.</w:t>
       </w:r>
+      <w:r>
+        <w:rPr>
+          <w:i/>
+        </w:rPr>
+        <w:t xml:space="preserve"> [</w:t>
+      </w:r>
+      <w:r>
+        <w:rPr>
+          <w:i/>
+        </w:rPr>
+        <w:t xml:space="preserve">Alcohol and food </w:t>
+      </w:r>
+      <w:proofErr w:type="gramStart"/>
+      <w:r>
+        <w:rPr>
+          <w:i/>
+        </w:rPr>
+        <w:t>shows</w:t>
+      </w:r>
+      <w:proofErr w:type="gramEnd"/>
+      <w:r>
+        <w:rPr>
+          <w:i/>
+        </w:rPr>
+        <w:t xml:space="preserve"> in cautions section]</w:t>
+      </w:r>
     </w:p>
     <w:p>
       <w:pPr>
@@ -368,6 +384,12 @@
         </w:rPr>
         <w:t>Okay I understand, with food and no alcohol.</w:t>
       </w:r>
+      <w:r>
+        <w:rPr>
+          <w:i/>
+        </w:rPr>
+        <w:t xml:space="preserve"> </w:t>
+      </w:r>
     </w:p>
     <w:p>
       <w:pPr>
@@ -388,7 +410,91 @@
         <w:rPr>
           <w:i/>
         </w:rPr>
-        <w:t>You must also administer ear drops, watch the video if you are unsure.</w:t>
+        <w:t>You must also administer ear drops</w:t>
+      </w:r>
+      <w:r>
+        <w:rPr>
+          <w:i/>
+        </w:rPr>
+        <w:t>.</w:t>
+      </w:r>
+      <w:r>
+        <w:rPr>
+          <w:i/>
+        </w:rPr>
+        <w:t xml:space="preserve"> </w:t>
+      </w:r>
+      <w:r>
+        <w:t>[Ear Drops show in patient view]</w:t>
+      </w:r>
+    </w:p>
+    <w:p>
+      <w:pPr>
+        <w:pStyle w:val="ListParagraph"/>
+        <w:numPr>
+          <w:ilvl w:val="0"/>
+          <w:numId w:val="1"/>
+        </w:numPr>
+        <w:spacing w:line="480" w:lineRule="auto"/>
+      </w:pPr>
+      <w:r>
+        <w:t>Patient:</w:t>
+      </w:r>
+      <w:r>
+        <w:tab/>
+      </w:r>
+      <w:r>
+        <w:tab/>
+        <w:t xml:space="preserve">How do </w:t>
+      </w:r>
+      <w:r>
+        <w:t>I</w:t>
+      </w:r>
+      <w:r>
+        <w:t xml:space="preserve"> do that?</w:t>
+      </w:r>
+    </w:p>
+    <w:p>
+      <w:pPr>
+        <w:pStyle w:val="ListParagraph"/>
+        <w:numPr>
+          <w:ilvl w:val="0"/>
+          <w:numId w:val="1"/>
+        </w:numPr>
+        <w:spacing w:line="480" w:lineRule="auto"/>
+        <w:rPr>
+          <w:color w:val="000000" w:themeColor="text1"/>
+        </w:rPr>
+      </w:pPr>
+      <w:r>
+        <w:rPr>
+          <w:color w:val="000000" w:themeColor="text1"/>
+        </w:rPr>
+        <w:t>Pharmacist</w:t>
+      </w:r>
+      <w:r>
+        <w:rPr>
+          <w:color w:val="000000" w:themeColor="text1"/>
+        </w:rPr>
+        <w:t xml:space="preserve">: </w:t>
+      </w:r>
+      <w:r>
+        <w:rPr>
+          <w:color w:val="000000" w:themeColor="text1"/>
+        </w:rPr>
+        <w:tab/>
+      </w:r>
+      <w:r>
+        <w:rPr>
+          <w:color w:val="000000" w:themeColor="text1"/>
+        </w:rPr>
+        <w:t>Watch the demonstration video, it’s really helpful.</w:t>
+      </w:r>
+      <w:r>
+        <w:rPr>
+          <w:color w:val="000000" w:themeColor="text1"/>
+        </w:rPr>
+        <w:t xml:space="preserve"> [Patient clicks on demo video]</w:t>
       </w:r>
     </w:p>
     <w:p>
@@ -414,7 +520,56 @@
           <w:color w:val="000000" w:themeColor="text1"/>
         </w:rPr>
         <w:tab/>
+      </w:r>
+      <w:r>
+        <w:rPr>
+          <w:color w:val="000000" w:themeColor="text1"/>
+        </w:rPr>
+        <w:t xml:space="preserve">Thank you, </w:t>
+      </w:r>
+      <w:r>
+        <w:rPr>
+          <w:color w:val="000000" w:themeColor="text1"/>
+        </w:rPr>
+        <w:t>it’s</w:t>
+      </w:r>
+      <w:r>
+        <w:rPr>
+          <w:color w:val="000000" w:themeColor="text1"/>
+        </w:rPr>
+        <w:t xml:space="preserve"> clear now.</w:t>
+      </w:r>
+    </w:p>
+    <w:p>
+      <w:pPr>
+        <w:pStyle w:val="ListParagraph"/>
+        <w:numPr>
+          <w:ilvl w:val="0"/>
+          <w:numId w:val="1"/>
+        </w:numPr>
+        <w:spacing w:line="480" w:lineRule="auto"/>
+        <w:rPr>
+          <w:color w:val="000000" w:themeColor="text1"/>
+        </w:rPr>
+      </w:pPr>
+      <w:r>
+        <w:rPr>
+          <w:color w:val="000000" w:themeColor="text1"/>
+        </w:rPr>
+        <w:t xml:space="preserve">Patient: </w:t>
+      </w:r>
+      <w:r>
+        <w:rPr>
+          <w:color w:val="000000" w:themeColor="text1"/>
+        </w:rPr>
+        <w:tab/>
         <w:t>Are there any side effects I should know about?</w:t>
+      </w:r>
+      <w:r>
+        <w:rPr>
+          <w:color w:val="000000" w:themeColor="text1"/>
+        </w:rPr>
+        <w:t xml:space="preserve"> </w:t>
       </w:r>
     </w:p>
     <w:p>
@@ -441,19 +596,19 @@
           <w:color w:val="000000" w:themeColor="text1"/>
         </w:rPr>
         <w:tab/>
-        <w:t xml:space="preserve">Yes, there are some common ones you need to know about. </w:t>
-      </w:r>
-      <w:r>
-        <w:rPr>
-          <w:color w:val="000000" w:themeColor="text1"/>
-        </w:rPr>
-        <w:t xml:space="preserve">See </w:t>
-      </w:r>
-      <w:r>
-        <w:rPr>
-          <w:color w:val="000000" w:themeColor="text1"/>
-        </w:rPr>
-        <w:t xml:space="preserve">“Cautions”. You might feel </w:t>
+        <w:t>Yes, there are some common ones you need to know about.</w:t>
+      </w:r>
+      <w:r>
+        <w:rPr>
+          <w:color w:val="000000" w:themeColor="text1"/>
+        </w:rPr>
+        <w:t xml:space="preserve"> </w:t>
+      </w:r>
+      <w:r>
+        <w:rPr>
+          <w:color w:val="000000" w:themeColor="text1"/>
+        </w:rPr>
+        <w:t xml:space="preserve">You might feel </w:t>
       </w:r>
       <w:r>
         <w:rPr>
@@ -472,6 +627,12 @@
           <w:color w:val="000000" w:themeColor="text1"/>
         </w:rPr>
         <w:t xml:space="preserve">] and [fatigue] but that is normal. </w:t>
+      </w:r>
+      <w:r>
+        <w:rPr>
+          <w:color w:val="000000" w:themeColor="text1"/>
+        </w:rPr>
+        <w:t xml:space="preserve"> [Dizziness and Fatigue shows in cautions]</w:t>
       </w:r>
     </w:p>
     <w:p>
@@ -511,7 +672,18 @@
         <w:tab/>
       </w:r>
       <w:r>
-        <w:t>Fatigue?...[ level of understanding – falls]</w:t>
+        <w:t>Fatigue?</w:t>
+      </w:r>
+      <w:r>
+        <w:t xml:space="preserve"> </w:t>
+      </w:r>
+      <w:proofErr w:type="gramStart"/>
+      <w:r>
+        <w:t>[</w:t>
+      </w:r>
+      <w:proofErr w:type="gramEnd"/>
+      <w:r>
+        <w:t xml:space="preserve"> level of understanding – falls]</w:t>
       </w:r>
     </w:p>
     <w:p>
@@ -537,7 +709,16 @@
         <w:spacing w:line="480" w:lineRule="auto"/>
       </w:pPr>
       <w:r>
-        <w:t>Patient:         [level of understanding gets higher]</w:t>
+        <w:lastRenderedPageBreak/>
+        <w:t xml:space="preserve">Patient: </w:t>
+      </w:r>
+      <w:proofErr w:type="gramStart"/>
+      <w:r>
+        <w:t xml:space="preserve">   [</w:t>
+      </w:r>
+      <w:proofErr w:type="gramEnd"/>
+      <w:r>
+        <w:t>level of understanding gets higher]</w:t>
       </w:r>
     </w:p>
     <w:p>
@@ -623,8 +804,6 @@
       <w:r>
         <w:t xml:space="preserve">(penicillin) </w:t>
       </w:r>
-      <w:bookmarkStart w:id="0" w:name="_GoBack"/>
-      <w:bookmarkEnd w:id="0"/>
       <w:r>
         <w:t xml:space="preserve">so don’t take the red pill, only the white pill. </w:t>
       </w:r>
@@ -639,7 +818,6 @@
         <w:spacing w:line="480" w:lineRule="auto"/>
       </w:pPr>
       <w:r>
-        <w:lastRenderedPageBreak/>
         <w:t xml:space="preserve">Pharmacist: </w:t>
       </w:r>
       <w:r>
@@ -721,7 +899,15 @@
         <w:t>Pharmacist:        D</w:t>
       </w:r>
       <w:r>
-        <w:t>o you see this lion? Listen to what it says and you will</w:t>
+        <w:t xml:space="preserve">o you see this lion? Listen to what it </w:t>
+      </w:r>
+      <w:proofErr w:type="gramStart"/>
+      <w:r>
+        <w:t>says</w:t>
+      </w:r>
+      <w:proofErr w:type="gramEnd"/>
+      <w:r>
+        <w:t xml:space="preserve"> and you will</w:t>
       </w:r>
       <w:r>
         <w:t xml:space="preserve"> get better, alright? </w:t>

</xml_diff>

<commit_message>
Changed minor cosmetic details.
</commit_message>
<xml_diff>
--- a/Final-Video-Script.docx
+++ b/Final-Video-Script.docx
@@ -6,38 +6,20 @@
       <w:pPr>
         <w:rPr>
           <w:b/>
-        </w:rPr>
-      </w:pPr>
-      <w:r>
-        <w:rPr>
-          <w:b/>
-        </w:rPr>
-        <w:t xml:space="preserve">Video </w:t>
-      </w:r>
-      <w:r>
-        <w:rPr>
-          <w:b/>
-        </w:rPr>
-        <w:t>Script</w:t>
-      </w:r>
-    </w:p>
-    <w:p>
-      <w:pPr>
-        <w:ind w:left="360"/>
+          <w:sz w:val="32"/>
+          <w:szCs w:val="32"/>
+          <w:u w:val="single"/>
+        </w:rPr>
+      </w:pPr>
+      <w:bookmarkStart w:id="0" w:name="_GoBack"/>
+      <w:bookmarkEnd w:id="0"/>
+      <w:r>
         <w:rPr>
           <w:b/>
           <w:sz w:val="32"/>
           <w:szCs w:val="32"/>
           <w:u w:val="single"/>
         </w:rPr>
-      </w:pPr>
-      <w:r>
-        <w:rPr>
-          <w:b/>
-          <w:sz w:val="32"/>
-          <w:szCs w:val="32"/>
-          <w:u w:val="single"/>
-        </w:rPr>
         <w:t>Sample Conversation with a Pharmacist</w:t>
       </w:r>
     </w:p>
@@ -69,10 +51,13 @@
         <w:spacing w:line="480" w:lineRule="auto"/>
       </w:pPr>
       <w:r>
+        <w:t>Pharmacist</w:t>
+      </w:r>
+      <w:r>
         <w:rPr>
           <w:b/>
         </w:rPr>
-        <w:t>Pharmacist:</w:t>
+        <w:t>:</w:t>
       </w:r>
       <w:r>
         <w:tab/>
@@ -146,10 +131,13 @@
         <w:spacing w:line="480" w:lineRule="auto"/>
       </w:pPr>
       <w:r>
+        <w:t>Pharmacist</w:t>
+      </w:r>
+      <w:r>
         <w:rPr>
           <w:b/>
         </w:rPr>
-        <w:t>Pharmacist:</w:t>
+        <w:t>:</w:t>
       </w:r>
       <w:r>
         <w:tab/>
@@ -166,8 +154,6 @@
         </w:rPr>
         <w:t xml:space="preserve"> your full course </w:t>
       </w:r>
-      <w:bookmarkStart w:id="0" w:name="_GoBack"/>
-      <w:bookmarkEnd w:id="0"/>
       <w:r>
         <w:rPr>
           <w:i/>
@@ -709,28 +695,28 @@
         <w:spacing w:line="480" w:lineRule="auto"/>
       </w:pPr>
       <w:r>
+        <w:t xml:space="preserve">Patient: </w:t>
+      </w:r>
+      <w:proofErr w:type="gramStart"/>
+      <w:r>
+        <w:t xml:space="preserve">   [</w:t>
+      </w:r>
+      <w:proofErr w:type="gramEnd"/>
+      <w:r>
+        <w:t>level of understanding gets higher]</w:t>
+      </w:r>
+    </w:p>
+    <w:p>
+      <w:pPr>
+        <w:pStyle w:val="ListParagraph"/>
+        <w:numPr>
+          <w:ilvl w:val="0"/>
+          <w:numId w:val="1"/>
+        </w:numPr>
+        <w:spacing w:line="480" w:lineRule="auto"/>
+      </w:pPr>
+      <w:r>
         <w:lastRenderedPageBreak/>
-        <w:t xml:space="preserve">Patient: </w:t>
-      </w:r>
-      <w:proofErr w:type="gramStart"/>
-      <w:r>
-        <w:t xml:space="preserve">   [</w:t>
-      </w:r>
-      <w:proofErr w:type="gramEnd"/>
-      <w:r>
-        <w:t>level of understanding gets higher]</w:t>
-      </w:r>
-    </w:p>
-    <w:p>
-      <w:pPr>
-        <w:pStyle w:val="ListParagraph"/>
-        <w:numPr>
-          <w:ilvl w:val="0"/>
-          <w:numId w:val="1"/>
-        </w:numPr>
-        <w:spacing w:line="480" w:lineRule="auto"/>
-      </w:pPr>
-      <w:r>
         <w:t xml:space="preserve">Pharmacist: </w:t>
       </w:r>
       <w:r>
@@ -847,6 +833,9 @@
       </w:r>
       <w:r>
         <w:t>No, thank you very much for your help.</w:t>
+      </w:r>
+      <w:r>
+        <w:tab/>
       </w:r>
     </w:p>
     <w:p>

</xml_diff>